<commit_message>
Add intro for the analyse
</commit_message>
<xml_diff>
--- a/Documenten/Opdracht 1.docx
+++ b/Documenten/Opdracht 1.docx
@@ -390,6 +390,13 @@
                         <w:txbxContent>
                           <w:sdt>
                             <w:sdtPr>
+                              <w:rPr>
+                                <w:rFonts w:asciiTheme="minorHAnsi" w:eastAsiaTheme="minorHAnsi" w:hAnsiTheme="minorHAnsi" w:cstheme="minorBidi"/>
+                                <w:color w:val="auto"/>
+                                <w:sz w:val="22"/>
+                                <w:szCs w:val="22"/>
+                                <w:lang w:eastAsia="en-US"/>
+                              </w:rPr>
                               <w:id w:val="-1067486226"/>
                               <w:docPartObj>
                                 <w:docPartGallery w:val="Table of Contents"/>
@@ -398,14 +405,9 @@
                             </w:sdtPr>
                             <w:sdtEndPr>
                               <w:rPr>
-                                <w:rFonts w:asciiTheme="minorHAnsi" w:eastAsiaTheme="minorHAnsi" w:hAnsiTheme="minorHAnsi" w:cstheme="minorBidi"/>
                                 <w:b/>
                                 <w:bCs/>
                                 <w:noProof/>
-                                <w:color w:val="auto"/>
-                                <w:sz w:val="22"/>
-                                <w:szCs w:val="22"/>
-                                <w:lang w:eastAsia="en-US"/>
                               </w:rPr>
                             </w:sdtEndPr>
                             <w:sdtContent>
@@ -1030,6 +1032,13 @@
                   <w:txbxContent>
                     <w:sdt>
                       <w:sdtPr>
+                        <w:rPr>
+                          <w:rFonts w:asciiTheme="minorHAnsi" w:eastAsiaTheme="minorHAnsi" w:hAnsiTheme="minorHAnsi" w:cstheme="minorBidi"/>
+                          <w:color w:val="auto"/>
+                          <w:sz w:val="22"/>
+                          <w:szCs w:val="22"/>
+                          <w:lang w:eastAsia="en-US"/>
+                        </w:rPr>
                         <w:id w:val="-1067486226"/>
                         <w:docPartObj>
                           <w:docPartGallery w:val="Table of Contents"/>
@@ -1038,14 +1047,9 @@
                       </w:sdtPr>
                       <w:sdtEndPr>
                         <w:rPr>
-                          <w:rFonts w:asciiTheme="minorHAnsi" w:eastAsiaTheme="minorHAnsi" w:hAnsiTheme="minorHAnsi" w:cstheme="minorBidi"/>
                           <w:b/>
                           <w:bCs/>
                           <w:noProof/>
-                          <w:color w:val="auto"/>
-                          <w:sz w:val="22"/>
-                          <w:szCs w:val="22"/>
-                          <w:lang w:eastAsia="en-US"/>
                         </w:rPr>
                       </w:sdtEndPr>
                       <w:sdtContent>
@@ -1657,13 +1661,13 @@
       <w:pPr>
         <w:pStyle w:val="Heading1"/>
       </w:pPr>
-      <w:bookmarkStart w:id="0" w:name="_Toc498286840"/>
-      <w:bookmarkStart w:id="1" w:name="_Toc506325027"/>
+      <w:bookmarkStart w:id="0" w:name="_Toc506325027"/>
+      <w:bookmarkStart w:id="1" w:name="_Toc498286840"/>
       <w:r>
         <w:lastRenderedPageBreak/>
         <w:t>Voorvragen</w:t>
       </w:r>
-      <w:bookmarkEnd w:id="1"/>
+      <w:bookmarkEnd w:id="0"/>
     </w:p>
     <w:p>
       <w:pPr>
@@ -1871,8 +1875,37 @@
         <w:lastRenderedPageBreak/>
         <w:t>Analyse</w:t>
       </w:r>
-      <w:bookmarkEnd w:id="0"/>
+      <w:bookmarkEnd w:id="1"/>
       <w:bookmarkEnd w:id="2"/>
+    </w:p>
+    <w:p>
+      <w:r>
+        <w:t>In deze eerste opdracht gaan we een zeer eenvoudig programma schrijven en in deze les testen, een zgn. ‘</w:t>
+      </w:r>
+      <w:proofErr w:type="spellStart"/>
+      <w:r>
+        <w:t>Hello</w:t>
+      </w:r>
+      <w:proofErr w:type="spellEnd"/>
+      <w:r>
+        <w:t xml:space="preserve"> </w:t>
+      </w:r>
+      <w:proofErr w:type="spellStart"/>
+      <w:r>
+        <w:t>world</w:t>
+      </w:r>
+      <w:proofErr w:type="spellEnd"/>
+      <w:r>
+        <w:t xml:space="preserve">’ programma. Echter omdat er geen keyboard en monitor zijn aangesloten op de controller, moeten we dit primitiever doen met </w:t>
+      </w:r>
+      <w:proofErr w:type="spellStart"/>
+      <w:r>
+        <w:t>LED’s</w:t>
+      </w:r>
+      <w:proofErr w:type="spellEnd"/>
+      <w:r>
+        <w:t>.</w:t>
+      </w:r>
     </w:p>
     <w:p>
       <w:bookmarkStart w:id="3" w:name="_GoBack"/>
@@ -3130,7 +3163,7 @@
 </file>
 
 <file path=customXml/itemProps2.xml><?xml version="1.0" encoding="utf-8"?>
-<ds:datastoreItem xmlns:ds="http://schemas.openxmlformats.org/officeDocument/2006/customXml" ds:itemID="{B03D6096-72DD-416E-B9DE-BF90D0439497}">
+<ds:datastoreItem xmlns:ds="http://schemas.openxmlformats.org/officeDocument/2006/customXml" ds:itemID="{BE762400-EF31-4FA8-844B-7D6F35E327FE}">
   <ds:schemaRefs>
     <ds:schemaRef ds:uri="http://schemas.openxmlformats.org/officeDocument/2006/bibliography"/>
   </ds:schemaRefs>

</xml_diff>

<commit_message>
add a part about pins and ports for the leds
</commit_message>
<xml_diff>
--- a/Documenten/Opdracht 1.docx
+++ b/Documenten/Opdracht 1.docx
@@ -1919,8 +1919,6 @@
       <w:r>
         <w:t xml:space="preserve"> zijn aangesloten op bepaalde pinnen. Om deze pinnen aan en uit te zetten moet een bepaald register worden aangestuurd. Welke zijn dit en moeten er ook nog instellingen worden aangepast. </w:t>
       </w:r>
-      <w:bookmarkStart w:id="3" w:name="_GoBack"/>
-      <w:bookmarkEnd w:id="3"/>
     </w:p>
     <w:p>
       <w:r>
@@ -1931,16 +1929,51 @@
       <w:pPr>
         <w:pStyle w:val="Heading1"/>
       </w:pPr>
-      <w:bookmarkStart w:id="4" w:name="_Toc498286841"/>
-      <w:bookmarkStart w:id="5" w:name="_Toc506325029"/>
+      <w:bookmarkStart w:id="3" w:name="_Toc498286841"/>
+      <w:bookmarkStart w:id="4" w:name="_Toc506325029"/>
       <w:r>
         <w:lastRenderedPageBreak/>
         <w:t>Ontwerp</w:t>
       </w:r>
+      <w:bookmarkEnd w:id="3"/>
       <w:bookmarkEnd w:id="4"/>
+    </w:p>
+    <w:p>
+      <w:r>
+        <w:t xml:space="preserve">Op het bord zitten vier </w:t>
+      </w:r>
+      <w:proofErr w:type="spellStart"/>
+      <w:r>
+        <w:t>leds</w:t>
+      </w:r>
+      <w:proofErr w:type="spellEnd"/>
+      <w:r>
+        <w:t xml:space="preserve">. Een van deze </w:t>
+      </w:r>
+      <w:proofErr w:type="spellStart"/>
+      <w:r>
+        <w:t>leds</w:t>
+      </w:r>
+      <w:proofErr w:type="spellEnd"/>
+      <w:r>
+        <w:t xml:space="preserve"> zit aan de 5V en kan niet worden aangestuurd door de PIC. De andere </w:t>
+      </w:r>
+      <w:proofErr w:type="spellStart"/>
+      <w:r>
+        <w:t>leds</w:t>
+      </w:r>
+      <w:proofErr w:type="spellEnd"/>
+      <w:r>
+        <w:t xml:space="preserve"> zitten op pin 15, 16 en 18. Deze pinnen zijn onderdeel van de C poort, om precies te zijn de RC4, RC5 en RC7.</w:t>
+      </w:r>
+    </w:p>
+    <w:p>
+      <w:r>
+        <w:t>Deze pinnen word via een register aangestuurd. Dit is het</w:t>
+      </w:r>
+      <w:bookmarkStart w:id="5" w:name="_GoBack"/>
       <w:bookmarkEnd w:id="5"/>
     </w:p>
-    <w:p/>
     <w:p/>
     <w:p/>
     <w:p/>
@@ -3174,7 +3207,7 @@
 </file>
 
 <file path=customXml/itemProps2.xml><?xml version="1.0" encoding="utf-8"?>
-<ds:datastoreItem xmlns:ds="http://schemas.openxmlformats.org/officeDocument/2006/customXml" ds:itemID="{9509A270-ABCC-4AC6-873B-0B67098792E1}">
+<ds:datastoreItem xmlns:ds="http://schemas.openxmlformats.org/officeDocument/2006/customXml" ds:itemID="{90399B29-39FE-4C60-A8C4-5ACC3DAE2C75}">
   <ds:schemaRefs>
     <ds:schemaRef ds:uri="http://schemas.openxmlformats.org/officeDocument/2006/bibliography"/>
   </ds:schemaRefs>

</xml_diff>